<commit_message>
Corregí un error del enunciado
</commit_message>
<xml_diff>
--- a/Momento 1/Momento I.docx
+++ b/Momento 1/Momento I.docx
@@ -526,15 +526,7 @@
           <w:sz w:val="24"/>
           <w:szCs w:val="24"/>
         </w:rPr>
-        <w:t>2</w:t>
-      </w:r>
-      <w:r>
-        <w:rPr>
-          <w:spacing w:val="-2"/>
-          <w:sz w:val="24"/>
-          <w:szCs w:val="24"/>
-        </w:rPr>
-        <w:t>2</w:t>
+        <w:t>22</w:t>
       </w:r>
       <w:r>
         <w:rPr>
@@ -664,15 +656,7 @@
           <w:b/>
           <w:bCs/>
         </w:rPr>
-        <w:t xml:space="preserve">Cinemática de Introducción </w:t>
-      </w:r>
-      <w:r>
-        <w:rPr>
-          <w:rFonts w:ascii="Calibri" w:hAnsi="Calibri" w:cs="Calibri"/>
-          <w:b/>
-          <w:bCs/>
-        </w:rPr>
-        <w:t>Para el Juego</w:t>
+        <w:t>Cinemática de Introducción Para el Juego</w:t>
       </w:r>
       <w:r>
         <w:rPr>
@@ -1213,71 +1197,7 @@
           <w:b/>
           <w:bCs/>
         </w:rPr>
-        <w:t xml:space="preserve"> </w:t>
-      </w:r>
-      <w:r>
-        <w:rPr>
-          <w:rFonts w:ascii="Calibri" w:hAnsi="Calibri" w:cs="Calibri"/>
-          <w:b/>
-          <w:bCs/>
-        </w:rPr>
-        <w:t>Nivel 1:</w:t>
-      </w:r>
-      <w:r>
-        <w:rPr>
-          <w:rFonts w:ascii="Calibri" w:hAnsi="Calibri" w:cs="Calibri"/>
-          <w:b/>
-          <w:bCs/>
-        </w:rPr>
-        <w:t xml:space="preserve"> Abrir la gran puerta y atravesar</w:t>
-      </w:r>
-      <w:r>
-        <w:rPr>
-          <w:rFonts w:ascii="Calibri" w:hAnsi="Calibri" w:cs="Calibri"/>
-          <w:b/>
-          <w:bCs/>
-        </w:rPr>
-        <w:t xml:space="preserve"> </w:t>
-      </w:r>
-      <w:r>
-        <w:rPr>
-          <w:rFonts w:ascii="Calibri" w:hAnsi="Calibri" w:cs="Calibri"/>
-          <w:b/>
-          <w:bCs/>
-        </w:rPr>
-        <w:t>un l</w:t>
-      </w:r>
-      <w:r>
-        <w:rPr>
-          <w:rFonts w:ascii="Calibri" w:hAnsi="Calibri" w:cs="Calibri"/>
-          <w:b/>
-          <w:bCs/>
-        </w:rPr>
-        <w:t xml:space="preserve">aberinto de </w:t>
-      </w:r>
-      <w:r>
-        <w:rPr>
-          <w:rFonts w:ascii="Calibri" w:hAnsi="Calibri" w:cs="Calibri"/>
-          <w:b/>
-          <w:bCs/>
-        </w:rPr>
-        <w:t>s</w:t>
-      </w:r>
-      <w:r>
-        <w:rPr>
-          <w:rFonts w:ascii="Calibri" w:hAnsi="Calibri" w:cs="Calibri"/>
-          <w:b/>
-          <w:bCs/>
-        </w:rPr>
-        <w:t>eguridad</w:t>
-      </w:r>
-      <w:r>
-        <w:rPr>
-          <w:rFonts w:ascii="Calibri" w:hAnsi="Calibri" w:cs="Calibri"/>
-          <w:b/>
-          <w:bCs/>
-        </w:rPr>
-        <w:t>.</w:t>
+        <w:t xml:space="preserve"> Nivel 1: Abrir la gran puerta y atravesar un laberinto de seguridad.</w:t>
       </w:r>
     </w:p>
     <w:p>
@@ -1336,7 +1256,43 @@
         <w:rPr>
           <w:rFonts w:ascii="Calibri" w:hAnsi="Calibri" w:cs="Calibri"/>
         </w:rPr>
-        <w:t>descifrando una frase secreta, pero se encuentran en un laberinto de seguridad que deben atravesar para llegar a la estación de tren.</w:t>
+        <w:t xml:space="preserve">descifrando una frase secreta, </w:t>
+      </w:r>
+      <w:r>
+        <w:rPr>
+          <w:rFonts w:ascii="Calibri" w:hAnsi="Calibri" w:cs="Calibri"/>
+        </w:rPr>
+        <w:t>una vez abierta</w:t>
+      </w:r>
+      <w:r>
+        <w:rPr>
+          <w:rFonts w:ascii="Calibri" w:hAnsi="Calibri" w:cs="Calibri"/>
+        </w:rPr>
+        <w:t xml:space="preserve"> se encuentran en un laberinto de seguridad que deben atravesar para </w:t>
+      </w:r>
+      <w:r>
+        <w:rPr>
+          <w:rFonts w:ascii="Calibri" w:hAnsi="Calibri" w:cs="Calibri"/>
+        </w:rPr>
+        <w:t>salir</w:t>
+      </w:r>
+      <w:r>
+        <w:rPr>
+          <w:rFonts w:ascii="Calibri" w:hAnsi="Calibri" w:cs="Calibri"/>
+        </w:rPr>
+        <w:t xml:space="preserve"> a </w:t>
+      </w:r>
+      <w:r>
+        <w:rPr>
+          <w:rFonts w:ascii="Calibri" w:hAnsi="Calibri" w:cs="Calibri"/>
+        </w:rPr>
+        <w:t>la calle</w:t>
+      </w:r>
+      <w:r>
+        <w:rPr>
+          <w:rFonts w:ascii="Calibri" w:hAnsi="Calibri" w:cs="Calibri"/>
+        </w:rPr>
+        <w:t>.</w:t>
       </w:r>
     </w:p>
     <w:p>
@@ -1359,7 +1315,19 @@
           <w:rFonts w:ascii="Calibri" w:hAnsi="Calibri" w:cs="Calibri"/>
         </w:rPr>
         <w:br/>
-        <w:t>El jugador debe guiar a Homero y Mona a través de un laberinto, esquivando obstáculos y eligiendo el camino correcto hacia la puerta final que los llevará a la estación de tren.</w:t>
+        <w:t xml:space="preserve">El jugador debe guiar a Homero y Mona a través de un laberinto, esquivando obstáculos y eligiendo el camino correcto hacia la puerta final que los llevará a la </w:t>
+      </w:r>
+      <w:r>
+        <w:rPr>
+          <w:rFonts w:ascii="Calibri" w:hAnsi="Calibri" w:cs="Calibri"/>
+        </w:rPr>
+        <w:t>calle</w:t>
+      </w:r>
+      <w:r>
+        <w:rPr>
+          <w:rFonts w:ascii="Calibri" w:hAnsi="Calibri" w:cs="Calibri"/>
+        </w:rPr>
+        <w:t>.</w:t>
       </w:r>
     </w:p>
     <w:p>
@@ -2341,15 +2309,7 @@
           <w:b/>
           <w:bCs/>
         </w:rPr>
-        <w:t>Nivel 3: El Búnker Secreto</w:t>
-      </w:r>
-      <w:r>
-        <w:rPr>
-          <w:rFonts w:ascii="Calibri" w:hAnsi="Calibri" w:cs="Calibri"/>
-          <w:b/>
-          <w:bCs/>
-        </w:rPr>
-        <w:t>.</w:t>
+        <w:t>Nivel 3: El Búnker Secreto.</w:t>
       </w:r>
     </w:p>
     <w:p>
@@ -2451,18 +2411,7 @@
           <w:szCs w:val="24"/>
           <w:lang w:val="es-CO" w:eastAsia="es-CO"/>
         </w:rPr>
-        <w:t xml:space="preserve">.  </w:t>
-      </w:r>
-      <w:r>
-        <w:rPr>
-          <w:rFonts w:eastAsia="Times New Roman"/>
-          <w:b/>
-          <w:bCs/>
-          <w:sz w:val="24"/>
-          <w:szCs w:val="24"/>
-          <w:lang w:val="es-CO" w:eastAsia="es-CO"/>
-        </w:rPr>
-        <w:t>Desactivar Trampas:</w:t>
+        <w:t>.  Desactivar Trampas:</w:t>
       </w:r>
     </w:p>
     <w:p>
@@ -2630,16 +2579,7 @@
           <w:szCs w:val="24"/>
           <w:lang w:val="es-CO" w:eastAsia="es-CO"/>
         </w:rPr>
-        <w:t>Cada</w:t>
-      </w:r>
-      <w:r>
-        <w:rPr>
-          <w:rFonts w:ascii="Times New Roman" w:eastAsia="Times New Roman" w:hAnsi="Times New Roman" w:cs="Times New Roman"/>
-          <w:sz w:val="24"/>
-          <w:szCs w:val="24"/>
-          <w:lang w:val="es-CO" w:eastAsia="es-CO"/>
-        </w:rPr>
-        <w:t xml:space="preserve"> puerta del búnker está bloqueada por un acertijo. Estos acertijos pueden incluir secuencias numéricas, combinaciones de colores o rompecabezas de lógica.</w:t>
+        <w:t>Cada puerta del búnker está bloqueada por un acertijo. Estos acertijos pueden incluir secuencias numéricas, combinaciones de colores o rompecabezas de lógica.</w:t>
       </w:r>
     </w:p>
     <w:p>

</xml_diff>